<commit_message>
Ran new parameters, varied shoulder omega
Ran iterations with different stiffnesses, different leg segment lengths, see modelling analysis
Added a PD control to have shoulder rotate at specified angular velocity.
</commit_message>
<xml_diff>
--- a/Model_analysis/More Modelling Notes.docx
+++ b/Model_analysis/More Modelling Notes.docx
@@ -3,41 +3,47 @@
 <w:document xmlns:wpc="http://schemas.microsoft.com/office/word/2010/wordprocessingCanvas" xmlns:cx="http://schemas.microsoft.com/office/drawing/2014/chartex" xmlns:cx1="http://schemas.microsoft.com/office/drawing/2015/9/8/chartex" xmlns:cx2="http://schemas.microsoft.com/office/drawing/2015/10/21/chartex" xmlns:cx3="http://schemas.microsoft.com/office/drawing/2016/5/9/chartex" xmlns:cx4="http://schemas.microsoft.com/office/drawing/2016/5/10/chartex" xmlns:cx5="http://schemas.microsoft.com/office/drawing/2016/5/11/chartex" xmlns:cx6="http://schemas.microsoft.com/office/drawing/2016/5/12/chartex" xmlns:cx7="http://schemas.microsoft.com/office/drawing/2016/5/13/chartex" xmlns:cx8="http://schemas.microsoft.com/office/drawing/2016/5/14/chartex" xmlns:mc="http://schemas.openxmlformats.org/markup-compatibility/2006" xmlns:aink="http://schemas.microsoft.com/office/drawing/2016/ink" xmlns:am3d="http://schemas.microsoft.com/office/drawing/2017/model3d" xmlns:o="urn:schemas-microsoft-com:office:office" xmlns:r="http://schemas.openxmlformats.org/officeDocument/2006/relationships" xmlns:m="http://schemas.openxmlformats.org/officeDocument/2006/math" xmlns:v="urn:schemas-microsoft-com:vml" xmlns:wp14="http://schemas.microsoft.com/office/word/2010/wordprocessingDrawing" xmlns:wp="http://schemas.openxmlformats.org/drawingml/2006/wordprocessingDrawing" xmlns:w10="urn:schemas-microsoft-com:office:word" xmlns:w="http://schemas.openxmlformats.org/wordprocessingml/2006/main" xmlns:w14="http://schemas.microsoft.com/office/word/2010/wordml" xmlns:w15="http://schemas.microsoft.com/office/word/2012/wordml" xmlns:w16cex="http://schemas.microsoft.com/office/word/2018/wordml/cex" xmlns:w16cid="http://schemas.microsoft.com/office/word/2016/wordml/cid" xmlns:w16="http://schemas.microsoft.com/office/word/2018/wordml" xmlns:w16sdtdh="http://schemas.microsoft.com/office/word/2020/wordml/sdtdatahash" xmlns:w16se="http://schemas.microsoft.com/office/word/2015/wordml/symex" xmlns:wpg="http://schemas.microsoft.com/office/word/2010/wordprocessingGroup" xmlns:wpi="http://schemas.microsoft.com/office/word/2010/wordprocessingInk" xmlns:wne="http://schemas.microsoft.com/office/word/2006/wordml" xmlns:wps="http://schemas.microsoft.com/office/word/2010/wordprocessingShape" mc:Ignorable="w14 w15 w16se w16cid w16 w16cex w16sdtdh wp14">
   <w:body>
     <w:p>
-      <w:pPr>
+      <w:r>
         <w:rPr>
           <w:u w:val="single"/>
         </w:rPr>
+        <w:t>Dec 01</w:t>
+      </w:r>
+    </w:p>
+    <w:p>
+      <w:pPr>
+        <w:rPr>
+          <w:b/>
+          <w:bCs/>
+        </w:rPr>
       </w:pPr>
       <w:r>
         <w:rPr>
-          <w:u w:val="single"/>
+          <w:b/>
+          <w:bCs/>
         </w:rPr>
-        <w:t>Nov 29</w:t>
-      </w:r>
-    </w:p>
-    <w:p>
-      <w:r>
-        <w:t>Updated potential energy term in derive_everyting, behavior much better.</w:t>
-      </w:r>
-    </w:p>
-    <w:p>
-      <w:r>
-        <w:t xml:space="preserve">Arm is lighter than before – m5 = 25g; </w:t>
-      </w:r>
-      <w:r>
-        <w:t xml:space="preserve">   counterweight: </w:t>
-      </w:r>
-      <w:r>
-        <w:t>m3 = 534-453.6g</w:t>
+        <w:t xml:space="preserve">Can we slow everything down to make it more visible? Can we </w:t>
+      </w:r>
+    </w:p>
+    <w:p/>
+    <w:p>
+      <w:r>
+        <w:t>Ran simulations again with leg lengths matching Brandon’s CAD measurements</w:t>
+      </w:r>
+      <w:r>
+        <w:t xml:space="preserve"> (longer lower leg)</w:t>
+      </w:r>
+      <w:r>
+        <w:t>. Recorded videos at a couple of points.</w:t>
       </w:r>
     </w:p>
     <w:p>
       <w:r>
         <w:drawing>
-          <wp:inline distT="0" distB="0" distL="0" distR="0" wp14:anchorId="10F3928D" wp14:editId="13F444C6">
-            <wp:extent cx="2733410" cy="2357038"/>
-            <wp:effectExtent l="0" t="0" r="0" b="5715"/>
-            <wp:docPr id="7" name="Picture 7"/>
+          <wp:inline distT="0" distB="0" distL="0" distR="0" wp14:anchorId="769E5D3A" wp14:editId="39AD808D">
+            <wp:extent cx="3185085" cy="2537064"/>
+            <wp:effectExtent l="0" t="0" r="0" b="0"/>
+            <wp:docPr id="9" name="Picture 9"/>
             <wp:cNvGraphicFramePr>
               <a:graphicFrameLocks xmlns:a="http://schemas.openxmlformats.org/drawingml/2006/main" noChangeAspect="1"/>
             </wp:cNvGraphicFramePr>
@@ -57,7 +63,7 @@
                   <pic:spPr>
                     <a:xfrm>
                       <a:off x="0" y="0"/>
-                      <a:ext cx="2758112" cy="2378339"/>
+                      <a:ext cx="3188710" cy="2539951"/>
                     </a:xfrm>
                     <a:prstGeom prst="rect">
                       <a:avLst/>
@@ -69,12 +75,45 @@
           </wp:inline>
         </w:drawing>
       </w:r>
+    </w:p>
+    <w:p/>
+    <w:p>
+      <w:r>
+        <w:t>Varying arm swing control parameters</w:t>
+      </w:r>
+    </w:p>
+    <w:p>
+      <w:r>
+        <w:t>Original params (used in Nov29) were k=50 and b =0.5.</w:t>
+      </w:r>
+    </w:p>
+    <w:p>
+      <w:r>
+        <w:t>If raise b to 1 (“Arm</w:t>
+      </w:r>
+      <w:r>
+        <w:t>k50b</w:t>
+      </w:r>
+      <w:r>
+        <w:t>1”), then the excessive swinging seen in the post-jump swings (tis &gt; 0) decreases, the overall curve also changes for the parameter sweep.</w:t>
+      </w:r>
+      <w:r>
+        <w:t xml:space="preserve"> See compared nov29 (damp 0.5, blue) to Dec1,</w:t>
+      </w:r>
+      <w:r>
+        <w:t>k50b1</w:t>
+      </w:r>
+      <w:r>
+        <w:t xml:space="preserve"> (orange)</w:t>
+      </w:r>
+    </w:p>
+    <w:p>
       <w:r>
         <w:drawing>
-          <wp:inline distT="0" distB="0" distL="0" distR="0" wp14:anchorId="401E0814" wp14:editId="4E5C379D">
-            <wp:extent cx="2774417" cy="2263996"/>
-            <wp:effectExtent l="0" t="0" r="6985" b="3175"/>
-            <wp:docPr id="6" name="Picture 6"/>
+          <wp:inline distT="0" distB="0" distL="0" distR="0" wp14:anchorId="257AFBB8" wp14:editId="36405E9B">
+            <wp:extent cx="3499034" cy="2692086"/>
+            <wp:effectExtent l="0" t="0" r="6350" b="0"/>
+            <wp:docPr id="5" name="Picture 5"/>
             <wp:cNvGraphicFramePr>
               <a:graphicFrameLocks xmlns:a="http://schemas.openxmlformats.org/drawingml/2006/main" noChangeAspect="1"/>
             </wp:cNvGraphicFramePr>
@@ -94,7 +133,7 @@
                   <pic:spPr>
                     <a:xfrm>
                       <a:off x="0" y="0"/>
-                      <a:ext cx="2788816" cy="2275746"/>
+                      <a:ext cx="3504739" cy="2696476"/>
                     </a:xfrm>
                     <a:prstGeom prst="rect">
                       <a:avLst/>
@@ -110,26 +149,17 @@
     <w:p/>
     <w:p>
       <w:r>
-        <w:rPr>
-          <w:u w:val="single"/>
-        </w:rPr>
-        <w:t>Nov 28</w:t>
-      </w:r>
-      <w:r>
-        <w:br/>
-        <w:t>8k</w:t>
-      </w:r>
-    </w:p>
-    <w:p>
-      <w:r>
-        <w:rPr>
-          <w:noProof/>
-        </w:rPr>
+        <w:t>Big comparison one with ankle at 4k</w:t>
+      </w:r>
+    </w:p>
+    <w:p>
+      <w:r>
+        <w:lastRenderedPageBreak/>
         <w:drawing>
-          <wp:inline distT="0" distB="0" distL="0" distR="0" wp14:anchorId="2F061434" wp14:editId="0DF44169">
-            <wp:extent cx="2845887" cy="2253765"/>
-            <wp:effectExtent l="0" t="0" r="0" b="0"/>
-            <wp:docPr id="1" name="Picture 1"/>
+          <wp:inline distT="0" distB="0" distL="0" distR="0" wp14:anchorId="77EA053E" wp14:editId="78878F60">
+            <wp:extent cx="3715741" cy="2895182"/>
+            <wp:effectExtent l="0" t="0" r="0" b="635"/>
+            <wp:docPr id="8" name="Picture 8"/>
             <wp:cNvGraphicFramePr>
               <a:graphicFrameLocks xmlns:a="http://schemas.openxmlformats.org/drawingml/2006/main" noChangeAspect="1"/>
             </wp:cNvGraphicFramePr>
@@ -149,6 +179,180 @@
                   <pic:spPr>
                     <a:xfrm>
                       <a:off x="0" y="0"/>
+                      <a:ext cx="3718717" cy="2897501"/>
+                    </a:xfrm>
+                    <a:prstGeom prst="rect">
+                      <a:avLst/>
+                    </a:prstGeom>
+                  </pic:spPr>
+                </pic:pic>
+              </a:graphicData>
+            </a:graphic>
+          </wp:inline>
+        </w:drawing>
+      </w:r>
+    </w:p>
+    <w:p>
+      <w:pPr>
+        <w:rPr>
+          <w:u w:val="single"/>
+        </w:rPr>
+      </w:pPr>
+    </w:p>
+    <w:p>
+      <w:pPr>
+        <w:rPr>
+          <w:u w:val="single"/>
+        </w:rPr>
+      </w:pPr>
+      <w:r>
+        <w:rPr>
+          <w:u w:val="single"/>
+        </w:rPr>
+        <w:t>Nov 29</w:t>
+      </w:r>
+    </w:p>
+    <w:p>
+      <w:r>
+        <w:t>Updated potential energy term in derive_everyting, behavior much better.</w:t>
+      </w:r>
+    </w:p>
+    <w:p>
+      <w:r>
+        <w:t xml:space="preserve">Arm is lighter than before – m5 = 25g; </w:t>
+      </w:r>
+      <w:r>
+        <w:t xml:space="preserve">   counterweight: </w:t>
+      </w:r>
+      <w:r>
+        <w:t>m3 = 534-453.6g</w:t>
+      </w:r>
+    </w:p>
+    <w:p>
+      <w:r>
+        <w:rPr>
+          <w:noProof/>
+        </w:rPr>
+        <w:drawing>
+          <wp:inline distT="0" distB="0" distL="0" distR="0" wp14:anchorId="10F3928D" wp14:editId="13F444C6">
+            <wp:extent cx="2733410" cy="2357038"/>
+            <wp:effectExtent l="0" t="0" r="0" b="5715"/>
+            <wp:docPr id="7" name="Picture 7"/>
+            <wp:cNvGraphicFramePr>
+              <a:graphicFrameLocks xmlns:a="http://schemas.openxmlformats.org/drawingml/2006/main" noChangeAspect="1"/>
+            </wp:cNvGraphicFramePr>
+            <a:graphic xmlns:a="http://schemas.openxmlformats.org/drawingml/2006/main">
+              <a:graphicData uri="http://schemas.openxmlformats.org/drawingml/2006/picture">
+                <pic:pic xmlns:pic="http://schemas.openxmlformats.org/drawingml/2006/picture">
+                  <pic:nvPicPr>
+                    <pic:cNvPr id="1" name=""/>
+                    <pic:cNvPicPr/>
+                  </pic:nvPicPr>
+                  <pic:blipFill>
+                    <a:blip r:embed="rId7"/>
+                    <a:stretch>
+                      <a:fillRect/>
+                    </a:stretch>
+                  </pic:blipFill>
+                  <pic:spPr>
+                    <a:xfrm>
+                      <a:off x="0" y="0"/>
+                      <a:ext cx="2758112" cy="2378339"/>
+                    </a:xfrm>
+                    <a:prstGeom prst="rect">
+                      <a:avLst/>
+                    </a:prstGeom>
+                  </pic:spPr>
+                </pic:pic>
+              </a:graphicData>
+            </a:graphic>
+          </wp:inline>
+        </w:drawing>
+      </w:r>
+      <w:r>
+        <w:rPr>
+          <w:noProof/>
+        </w:rPr>
+        <w:drawing>
+          <wp:inline distT="0" distB="0" distL="0" distR="0" wp14:anchorId="401E0814" wp14:editId="4E5C379D">
+            <wp:extent cx="2774417" cy="2263996"/>
+            <wp:effectExtent l="0" t="0" r="6985" b="3175"/>
+            <wp:docPr id="6" name="Picture 6"/>
+            <wp:cNvGraphicFramePr>
+              <a:graphicFrameLocks xmlns:a="http://schemas.openxmlformats.org/drawingml/2006/main" noChangeAspect="1"/>
+            </wp:cNvGraphicFramePr>
+            <a:graphic xmlns:a="http://schemas.openxmlformats.org/drawingml/2006/main">
+              <a:graphicData uri="http://schemas.openxmlformats.org/drawingml/2006/picture">
+                <pic:pic xmlns:pic="http://schemas.openxmlformats.org/drawingml/2006/picture">
+                  <pic:nvPicPr>
+                    <pic:cNvPr id="1" name=""/>
+                    <pic:cNvPicPr/>
+                  </pic:nvPicPr>
+                  <pic:blipFill>
+                    <a:blip r:embed="rId8"/>
+                    <a:stretch>
+                      <a:fillRect/>
+                    </a:stretch>
+                  </pic:blipFill>
+                  <pic:spPr>
+                    <a:xfrm>
+                      <a:off x="0" y="0"/>
+                      <a:ext cx="2788816" cy="2275746"/>
+                    </a:xfrm>
+                    <a:prstGeom prst="rect">
+                      <a:avLst/>
+                    </a:prstGeom>
+                  </pic:spPr>
+                </pic:pic>
+              </a:graphicData>
+            </a:graphic>
+          </wp:inline>
+        </w:drawing>
+      </w:r>
+    </w:p>
+    <w:p/>
+    <w:p>
+      <w:r>
+        <w:rPr>
+          <w:u w:val="single"/>
+        </w:rPr>
+        <w:t>Nov 28</w:t>
+      </w:r>
+      <w:r>
+        <w:br/>
+        <w:t>8k</w:t>
+      </w:r>
+    </w:p>
+    <w:p>
+      <w:r>
+        <w:rPr>
+          <w:noProof/>
+        </w:rPr>
+        <w:lastRenderedPageBreak/>
+        <w:drawing>
+          <wp:inline distT="0" distB="0" distL="0" distR="0" wp14:anchorId="2F061434" wp14:editId="0DF44169">
+            <wp:extent cx="2845887" cy="2253765"/>
+            <wp:effectExtent l="0" t="0" r="0" b="0"/>
+            <wp:docPr id="1" name="Picture 1"/>
+            <wp:cNvGraphicFramePr>
+              <a:graphicFrameLocks xmlns:a="http://schemas.openxmlformats.org/drawingml/2006/main" noChangeAspect="1"/>
+            </wp:cNvGraphicFramePr>
+            <a:graphic xmlns:a="http://schemas.openxmlformats.org/drawingml/2006/main">
+              <a:graphicData uri="http://schemas.openxmlformats.org/drawingml/2006/picture">
+                <pic:pic xmlns:pic="http://schemas.openxmlformats.org/drawingml/2006/picture">
+                  <pic:nvPicPr>
+                    <pic:cNvPr id="1" name=""/>
+                    <pic:cNvPicPr/>
+                  </pic:nvPicPr>
+                  <pic:blipFill>
+                    <a:blip r:embed="rId9"/>
+                    <a:stretch>
+                      <a:fillRect/>
+                    </a:stretch>
+                  </pic:blipFill>
+                  <pic:spPr>
+                    <a:xfrm>
+                      <a:off x="0" y="0"/>
                       <a:ext cx="2875996" cy="2277609"/>
                     </a:xfrm>
                     <a:prstGeom prst="rect">
@@ -181,7 +385,7 @@
                     <pic:cNvPicPr/>
                   </pic:nvPicPr>
                   <pic:blipFill>
-                    <a:blip r:embed="rId7"/>
+                    <a:blip r:embed="rId10"/>
                     <a:stretch>
                       <a:fillRect/>
                     </a:stretch>
@@ -213,7 +417,6 @@
         <w:rPr>
           <w:noProof/>
         </w:rPr>
-        <w:lastRenderedPageBreak/>
         <w:drawing>
           <wp:inline distT="0" distB="0" distL="0" distR="0" wp14:anchorId="4F4FC2E5" wp14:editId="41F4BD88">
             <wp:extent cx="4921503" cy="3860998"/>
@@ -230,7 +433,7 @@
                     <pic:cNvPicPr/>
                   </pic:nvPicPr>
                   <pic:blipFill>
-                    <a:blip r:embed="rId8"/>
+                    <a:blip r:embed="rId11"/>
                     <a:stretch>
                       <a:fillRect/>
                     </a:stretch>
@@ -266,6 +469,7 @@
         <w:rPr>
           <w:noProof/>
         </w:rPr>
+        <w:lastRenderedPageBreak/>
         <w:drawing>
           <wp:inline distT="0" distB="0" distL="0" distR="0" wp14:anchorId="443B289F" wp14:editId="459C39B9">
             <wp:extent cx="3662490" cy="2971454"/>
@@ -282,7 +486,7 @@
                     <pic:cNvPicPr/>
                   </pic:nvPicPr>
                   <pic:blipFill>
-                    <a:blip r:embed="rId9"/>
+                    <a:blip r:embed="rId12"/>
                     <a:stretch>
                       <a:fillRect/>
                     </a:stretch>

</xml_diff>

<commit_message>
Second sweep for omega arm
</commit_message>
<xml_diff>
--- a/Model_analysis/More Modelling Notes.docx
+++ b/Model_analysis/More Modelling Notes.docx
@@ -7,22 +7,103 @@
         <w:rPr>
           <w:u w:val="single"/>
         </w:rPr>
-        <w:t>Dec 01</w:t>
-      </w:r>
-    </w:p>
-    <w:p>
-      <w:pPr>
+        <w:t>Dec 02</w:t>
+      </w:r>
+    </w:p>
+    <w:p>
+      <w:r>
         <w:rPr>
           <w:b/>
           <w:bCs/>
         </w:rPr>
-      </w:pPr>
+        <w:t>PD control script to control arm swing angular velocity – ramp for position matching step input for angular vel.</w:t>
+      </w:r>
+    </w:p>
+    <w:p>
       <w:r>
         <w:rPr>
           <w:b/>
           <w:bCs/>
         </w:rPr>
-        <w:t xml:space="preserve">Can we slow everything down to make it more visible? Can we </w:t>
+        <w:t>Take away: there also looks like there is an optimal angular velocity and timing for a given ankle stiffness.</w:t>
+      </w:r>
+    </w:p>
+    <w:p>
+      <w:r>
+        <w:t>Sweep1 – 4*70k stiffness, PD params 2 and 0.05 (from experiment), real leg dimensions.</w:t>
+      </w:r>
+    </w:p>
+    <w:p>
+      <w:pPr>
+        <w:rPr>
+          <w:b/>
+          <w:bCs/>
+        </w:rPr>
+      </w:pPr>
+      <w:r>
+        <w:rPr>
+          <w:b/>
+          <w:bCs/>
+        </w:rPr>
+        <w:t>For most if not all of the sims on Nov29-Dec2, I used a lighter arm end mass (25g)</w:t>
+      </w:r>
+    </w:p>
+    <w:p/>
+    <w:p>
+      <w:pPr>
+        <w:rPr>
+          <w:b/>
+          <w:bCs/>
+        </w:rPr>
+      </w:pPr>
+      <w:r>
+        <w:rPr>
+          <w:b/>
+          <w:bCs/>
+        </w:rPr>
+        <w:t>Overall there are a lot of small factors that are affecting this system, namely ankle stiffness, leg dimension, PD parameters for arm swing, pretty precise arm timing, arm end mass (haven’t sweeped yet how much that affects it)</w:t>
+      </w:r>
+    </w:p>
+    <w:p/>
+    <w:p>
+      <w:r>
+        <w:rPr>
+          <w:u w:val="single"/>
+        </w:rPr>
+        <w:t>Dec 01</w:t>
+      </w:r>
+    </w:p>
+    <w:p>
+      <w:pPr>
+        <w:rPr>
+          <w:b/>
+          <w:bCs/>
+        </w:rPr>
+      </w:pPr>
+      <w:r>
+        <w:rPr>
+          <w:b/>
+          <w:bCs/>
+        </w:rPr>
+        <w:t>Can we slow everything down to make it more visible?</w:t>
+      </w:r>
+    </w:p>
+    <w:p>
+      <w:pPr>
+        <w:rPr>
+          <w:b/>
+          <w:bCs/>
+        </w:rPr>
+      </w:pPr>
+      <w:r>
+        <w:t xml:space="preserve">Ran simulation sweep with varying spring stiffnesses – take away – </w:t>
+      </w:r>
+      <w:r>
+        <w:rPr>
+          <w:b/>
+          <w:bCs/>
+        </w:rPr>
+        <w:t>there is a middle stiffness that gives peak jump, and peak jump area tends to look like the “bump” like we see below.</w:t>
       </w:r>
     </w:p>
     <w:p/>
@@ -109,6 +190,7 @@
     </w:p>
     <w:p>
       <w:r>
+        <w:lastRenderedPageBreak/>
         <w:drawing>
           <wp:inline distT="0" distB="0" distL="0" distR="0" wp14:anchorId="257AFBB8" wp14:editId="36405E9B">
             <wp:extent cx="3499034" cy="2692086"/>
@@ -154,7 +236,6 @@
     </w:p>
     <w:p>
       <w:r>
-        <w:lastRenderedPageBreak/>
         <w:drawing>
           <wp:inline distT="0" distB="0" distL="0" distR="0" wp14:anchorId="77EA053E" wp14:editId="78878F60">
             <wp:extent cx="3715741" cy="2895182"/>
@@ -233,6 +314,7 @@
         <w:rPr>
           <w:noProof/>
         </w:rPr>
+        <w:lastRenderedPageBreak/>
         <w:drawing>
           <wp:inline distT="0" distB="0" distL="0" distR="0" wp14:anchorId="10F3928D" wp14:editId="13F444C6">
             <wp:extent cx="2733410" cy="2357038"/>
@@ -328,7 +410,6 @@
         <w:rPr>
           <w:noProof/>
         </w:rPr>
-        <w:lastRenderedPageBreak/>
         <w:drawing>
           <wp:inline distT="0" distB="0" distL="0" distR="0" wp14:anchorId="2F061434" wp14:editId="0DF44169">
             <wp:extent cx="2845887" cy="2253765"/>
@@ -417,6 +498,7 @@
         <w:rPr>
           <w:noProof/>
         </w:rPr>
+        <w:lastRenderedPageBreak/>
         <w:drawing>
           <wp:inline distT="0" distB="0" distL="0" distR="0" wp14:anchorId="4F4FC2E5" wp14:editId="41F4BD88">
             <wp:extent cx="4921503" cy="3860998"/>
@@ -469,7 +551,6 @@
         <w:rPr>
           <w:noProof/>
         </w:rPr>
-        <w:lastRenderedPageBreak/>
         <w:drawing>
           <wp:inline distT="0" distB="0" distL="0" distR="0" wp14:anchorId="443B289F" wp14:editId="459C39B9">
             <wp:extent cx="3662490" cy="2971454"/>

</xml_diff>